<commit_message>
update architecture design in every folder
</commit_message>
<xml_diff>
--- a/Archive/Solution/VMN_Architecture-Design_v1.1_EN.docx
+++ b/Archive/Solution/VMN_Architecture-Design_v1.1_EN.docx
@@ -1687,7 +1687,7 @@
               <w:rPr>
                 <w:webHidden/>
               </w:rPr>
-              <w:t>5</w:t>
+              <w:t>6</w:t>
             </w:r>
             <w:r>
               <w:rPr>
@@ -1763,7 +1763,7 @@
               <w:rPr>
                 <w:webHidden/>
               </w:rPr>
-              <w:t>5</w:t>
+              <w:t>6</w:t>
             </w:r>
             <w:r>
               <w:rPr>
@@ -1839,7 +1839,7 @@
               <w:rPr>
                 <w:webHidden/>
               </w:rPr>
-              <w:t>5</w:t>
+              <w:t>6</w:t>
             </w:r>
             <w:r>
               <w:rPr>
@@ -1915,7 +1915,7 @@
               <w:rPr>
                 <w:webHidden/>
               </w:rPr>
-              <w:t>5</w:t>
+              <w:t>6</w:t>
             </w:r>
             <w:r>
               <w:rPr>
@@ -1991,7 +1991,7 @@
               <w:rPr>
                 <w:webHidden/>
               </w:rPr>
-              <w:t>5</w:t>
+              <w:t>6</w:t>
             </w:r>
             <w:r>
               <w:rPr>
@@ -2377,7 +2377,7 @@
               <w:rPr>
                 <w:webHidden/>
               </w:rPr>
-              <w:t>8</w:t>
+              <w:t>6</w:t>
             </w:r>
             <w:r>
               <w:rPr>
@@ -2455,7 +2455,7 @@
               <w:rPr>
                 <w:webHidden/>
               </w:rPr>
-              <w:t>9</w:t>
+              <w:t>6</w:t>
             </w:r>
             <w:r>
               <w:rPr>
@@ -2533,7 +2533,7 @@
               <w:rPr>
                 <w:webHidden/>
               </w:rPr>
-              <w:t>10</w:t>
+              <w:t>6</w:t>
             </w:r>
             <w:r>
               <w:rPr>
@@ -2611,7 +2611,7 @@
               <w:rPr>
                 <w:webHidden/>
               </w:rPr>
-              <w:t>11</w:t>
+              <w:t>6</w:t>
             </w:r>
             <w:r>
               <w:rPr>
@@ -2687,7 +2687,7 @@
               <w:rPr>
                 <w:webHidden/>
               </w:rPr>
-              <w:t>11</w:t>
+              <w:t>6</w:t>
             </w:r>
             <w:r>
               <w:rPr>
@@ -2781,7 +2781,7 @@
               <w:rPr>
                 <w:webHidden/>
               </w:rPr>
-              <w:t>11</w:t>
+              <w:t>6</w:t>
             </w:r>
             <w:r>
               <w:rPr>
@@ -2857,7 +2857,7 @@
               <w:rPr>
                 <w:webHidden/>
               </w:rPr>
-              <w:t>13</w:t>
+              <w:t>6</w:t>
             </w:r>
             <w:r>
               <w:rPr>
@@ -2937,7 +2937,7 @@
               <w:rPr>
                 <w:webHidden/>
               </w:rPr>
-              <w:t>13</w:t>
+              <w:t>6</w:t>
             </w:r>
             <w:r>
               <w:rPr>
@@ -3017,7 +3017,7 @@
               <w:rPr>
                 <w:webHidden/>
               </w:rPr>
-              <w:t>15</w:t>
+              <w:t>6</w:t>
             </w:r>
             <w:r>
               <w:rPr>
@@ -3093,7 +3093,7 @@
               <w:rPr>
                 <w:webHidden/>
               </w:rPr>
-              <w:t>16</w:t>
+              <w:t>6</w:t>
             </w:r>
             <w:r>
               <w:rPr>
@@ -3173,7 +3173,7 @@
               <w:rPr>
                 <w:webHidden/>
               </w:rPr>
-              <w:t>16</w:t>
+              <w:t>6</w:t>
             </w:r>
             <w:r>
               <w:rPr>
@@ -3253,7 +3253,7 @@
               <w:rPr>
                 <w:webHidden/>
               </w:rPr>
-              <w:t>17</w:t>
+              <w:t>6</w:t>
             </w:r>
             <w:r>
               <w:rPr>
@@ -3329,7 +3329,7 @@
               <w:rPr>
                 <w:webHidden/>
               </w:rPr>
-              <w:t>19</w:t>
+              <w:t>6</w:t>
             </w:r>
             <w:r>
               <w:rPr>
@@ -3409,7 +3409,7 @@
               <w:rPr>
                 <w:webHidden/>
               </w:rPr>
-              <w:t>19</w:t>
+              <w:t>6</w:t>
             </w:r>
             <w:r>
               <w:rPr>
@@ -3485,7 +3485,7 @@
               <w:rPr>
                 <w:webHidden/>
               </w:rPr>
-              <w:t>20</w:t>
+              <w:t>6</w:t>
             </w:r>
             <w:r>
               <w:rPr>
@@ -3565,7 +3565,7 @@
               <w:rPr>
                 <w:webHidden/>
               </w:rPr>
-              <w:t>20</w:t>
+              <w:t>6</w:t>
             </w:r>
             <w:r>
               <w:rPr>
@@ -3645,7 +3645,7 @@
               <w:rPr>
                 <w:webHidden/>
               </w:rPr>
-              <w:t>21</w:t>
+              <w:t>6</w:t>
             </w:r>
             <w:r>
               <w:rPr>
@@ -3723,7 +3723,7 @@
               <w:rPr>
                 <w:webHidden/>
               </w:rPr>
-              <w:t>21</w:t>
+              <w:t>6</w:t>
             </w:r>
             <w:r>
               <w:rPr>
@@ -3799,7 +3799,7 @@
               <w:rPr>
                 <w:webHidden/>
               </w:rPr>
-              <w:t>21</w:t>
+              <w:t>6</w:t>
             </w:r>
             <w:r>
               <w:rPr>
@@ -3875,7 +3875,7 @@
               <w:rPr>
                 <w:webHidden/>
               </w:rPr>
-              <w:t>22</w:t>
+              <w:t>6</w:t>
             </w:r>
             <w:r>
               <w:rPr>
@@ -3953,7 +3953,7 @@
               <w:rPr>
                 <w:webHidden/>
               </w:rPr>
-              <w:t>25</w:t>
+              <w:t>6</w:t>
             </w:r>
             <w:r>
               <w:rPr>
@@ -4031,7 +4031,7 @@
               <w:rPr>
                 <w:webHidden/>
               </w:rPr>
-              <w:t>26</w:t>
+              <w:t>6</w:t>
             </w:r>
             <w:r>
               <w:rPr>
@@ -4109,7 +4109,7 @@
               <w:rPr>
                 <w:webHidden/>
               </w:rPr>
-              <w:t>27</w:t>
+              <w:t>6</w:t>
             </w:r>
             <w:r>
               <w:rPr>
@@ -7205,7 +7205,16 @@
               <w:ind w:firstLine="0"/>
             </w:pPr>
             <w:r>
-              <w:t>User use this function if forgot password</w:t>
+              <w:t>Member</w:t>
+            </w:r>
+            <w:r>
+              <w:t xml:space="preserve"> use this function if</w:t>
+            </w:r>
+            <w:r>
+              <w:t xml:space="preserve"> member</w:t>
+            </w:r>
+            <w:r>
+              <w:t xml:space="preserve"> forgot password</w:t>
             </w:r>
           </w:p>
         </w:tc>
@@ -10171,7 +10180,13 @@
               <w:ind w:firstLine="0"/>
             </w:pPr>
             <w:r>
-              <w:t>Member can search herb medicine store in system</w:t>
+              <w:t xml:space="preserve">Member can search herb medicine store in </w:t>
+            </w:r>
+            <w:r>
+              <w:t xml:space="preserve">VMN </w:t>
+            </w:r>
+            <w:r>
+              <w:t>system</w:t>
             </w:r>
           </w:p>
         </w:tc>
@@ -10650,7 +10665,13 @@
               <w:ind w:firstLine="0"/>
             </w:pPr>
             <w:r>
-              <w:t>View detail profile of a member</w:t>
+              <w:t>To v</w:t>
+            </w:r>
+            <w:r>
+              <w:t xml:space="preserve">iew </w:t>
+            </w:r>
+            <w:r>
+              <w:t>member’s profile</w:t>
             </w:r>
           </w:p>
         </w:tc>
@@ -11356,8 +11377,6 @@
           </wp:inline>
         </w:drawing>
       </w:r>
-      <w:bookmarkStart w:id="119" w:name="_GoBack"/>
-      <w:bookmarkEnd w:id="119"/>
     </w:p>
     <w:p>
       <w:r>
@@ -13393,17 +13412,17 @@
       <w:pPr>
         <w:pStyle w:val="Heading1"/>
       </w:pPr>
-      <w:bookmarkStart w:id="120" w:name="_Toc504442111"/>
-      <w:bookmarkStart w:id="121" w:name="_Toc322788144"/>
-      <w:bookmarkStart w:id="122" w:name="_Toc448968280"/>
-      <w:bookmarkStart w:id="123" w:name="_Toc448970366"/>
+      <w:bookmarkStart w:id="119" w:name="_Toc504442111"/>
+      <w:bookmarkStart w:id="120" w:name="_Toc322788144"/>
+      <w:bookmarkStart w:id="121" w:name="_Toc448968280"/>
+      <w:bookmarkStart w:id="122" w:name="_Toc448970366"/>
       <w:r>
         <w:t>Process View</w:t>
       </w:r>
+      <w:bookmarkEnd w:id="119"/>
       <w:bookmarkEnd w:id="120"/>
       <w:bookmarkEnd w:id="121"/>
       <w:bookmarkEnd w:id="122"/>
-      <w:bookmarkEnd w:id="123"/>
       <w:r>
         <w:t xml:space="preserve"> </w:t>
       </w:r>
@@ -13491,7 +13510,45 @@
     </w:p>
     <w:p>
       <w:r>
-        <w:t>User input data</w:t>
+        <w:t>The u</w:t>
+      </w:r>
+      <w:r>
+        <w:t>ser</w:t>
+      </w:r>
+      <w:r>
+        <w:t xml:space="preserve"> enter</w:t>
+      </w:r>
+      <w:r>
+        <w:t>s</w:t>
+      </w:r>
+      <w:r>
+        <w:t xml:space="preserve"> </w:t>
+      </w:r>
+      <w:hyperlink r:id="rId26" w:history="1">
+        <w:r>
+          <w:rPr>
+            <w:rStyle w:val="Hyperlink"/>
+          </w:rPr>
+          <w:t>http://vmn.vnvalley.com/</w:t>
+        </w:r>
+      </w:hyperlink>
+      <w:r>
+        <w:t xml:space="preserve"> into browser. </w:t>
+      </w:r>
+    </w:p>
+    <w:p>
+      <w:pPr>
+        <w:ind w:left="630" w:firstLine="0"/>
+      </w:pPr>
+      <w:r>
+        <w:lastRenderedPageBreak/>
+        <w:t>User input</w:t>
+      </w:r>
+      <w:r>
+        <w:t>s</w:t>
+      </w:r>
+      <w:r>
+        <w:t xml:space="preserve"> data</w:t>
       </w:r>
       <w:r>
         <w:t xml:space="preserve"> </w:t>
@@ -13522,13 +13579,31 @@
         <w:t>” button</w:t>
       </w:r>
       <w:r>
-        <w:t xml:space="preserve">, user send a request </w:t>
+        <w:t>, user</w:t>
+      </w:r>
+      <w:r>
+        <w:t xml:space="preserve"> </w:t>
+      </w:r>
+      <w:r>
+        <w:t>send</w:t>
+      </w:r>
+      <w:r>
+        <w:t>s</w:t>
+      </w:r>
+      <w:r>
+        <w:t xml:space="preserve"> a request </w:t>
       </w:r>
       <w:r>
         <w:t xml:space="preserve">login </w:t>
       </w:r>
       <w:r>
-        <w:t>to server, middleware will check data</w:t>
+        <w:t xml:space="preserve">to server, </w:t>
+      </w:r>
+      <w:r>
+        <w:t>and middleware</w:t>
+      </w:r>
+      <w:r>
+        <w:t xml:space="preserve"> will check data</w:t>
       </w:r>
       <w:r>
         <w:t>.</w:t>
@@ -13536,7 +13611,6 @@
     </w:p>
     <w:p>
       <w:r>
-        <w:lastRenderedPageBreak/>
         <w:t xml:space="preserve">If data entered </w:t>
       </w:r>
       <w:r>
@@ -13559,6 +13633,9 @@
       </w:r>
     </w:p>
     <w:p>
+      <w:pPr>
+        <w:ind w:left="630" w:firstLine="0"/>
+      </w:pPr>
       <w:r>
         <w:t>If data enter</w:t>
       </w:r>
@@ -13586,7 +13663,7 @@
         <w:t xml:space="preserve">If </w:t>
       </w:r>
       <w:r>
-        <w:t>member</w:t>
+        <w:t>user account</w:t>
       </w:r>
       <w:r>
         <w:t xml:space="preserve"> is</w:t>
@@ -13639,10 +13716,10 @@
           <w:noProof/>
         </w:rPr>
         <w:drawing>
-          <wp:inline distT="0" distB="0" distL="0" distR="0" wp14:anchorId="3733BAC8" wp14:editId="565A5FDF">
-            <wp:extent cx="5274945" cy="2694168"/>
-            <wp:effectExtent l="0" t="0" r="8255" b="0"/>
-            <wp:docPr id="278" name="Picture 2"/>
+          <wp:inline distT="0" distB="0" distL="0" distR="0" wp14:anchorId="26AA18B7" wp14:editId="4F3608BE">
+            <wp:extent cx="5356026" cy="2735580"/>
+            <wp:effectExtent l="0" t="0" r="3810" b="7620"/>
+            <wp:docPr id="2" name="Picture 1"/>
             <wp:cNvGraphicFramePr>
               <a:graphicFrameLocks xmlns:a="http://schemas.openxmlformats.org/drawingml/2006/main" noChangeAspect="1"/>
             </wp:cNvGraphicFramePr>
@@ -13650,70 +13727,7 @@
               <a:graphicData uri="http://schemas.openxmlformats.org/drawingml/2006/picture">
                 <pic:pic xmlns:pic="http://schemas.openxmlformats.org/drawingml/2006/picture">
                   <pic:nvPicPr>
-                    <pic:cNvPr id="0" name="Picture 2"/>
-                    <pic:cNvPicPr>
-                      <a:picLocks noChangeAspect="1" noChangeArrowheads="1"/>
-                    </pic:cNvPicPr>
-                  </pic:nvPicPr>
-                  <pic:blipFill>
-                    <a:blip r:embed="rId26">
-                      <a:extLst>
-                        <a:ext uri="{28A0092B-C50C-407E-A947-70E740481C1C}">
-                          <a14:useLocalDpi xmlns:a14="http://schemas.microsoft.com/office/drawing/2010/main" val="0"/>
-                        </a:ext>
-                      </a:extLst>
-                    </a:blip>
-                    <a:srcRect/>
-                    <a:stretch>
-                      <a:fillRect/>
-                    </a:stretch>
-                  </pic:blipFill>
-                  <pic:spPr bwMode="auto">
-                    <a:xfrm>
-                      <a:off x="0" y="0"/>
-                      <a:ext cx="5274945" cy="2694168"/>
-                    </a:xfrm>
-                    <a:prstGeom prst="rect">
-                      <a:avLst/>
-                    </a:prstGeom>
-                    <a:noFill/>
-                    <a:ln>
-                      <a:noFill/>
-                    </a:ln>
-                  </pic:spPr>
-                </pic:pic>
-              </a:graphicData>
-            </a:graphic>
-          </wp:inline>
-        </w:drawing>
-      </w:r>
-    </w:p>
-    <w:p>
-      <w:r>
-        <w:t>Figure 13: Register activity diagram</w:t>
-      </w:r>
-      <w:r>
-        <w:t>.</w:t>
-      </w:r>
-    </w:p>
-    <w:p>
-      <w:r>
-        <w:rPr>
-          <w:noProof/>
-        </w:rPr>
-        <w:drawing>
-          <wp:inline distT="0" distB="0" distL="0" distR="0" wp14:anchorId="628EBFBF" wp14:editId="4439D89F">
-            <wp:extent cx="5274945" cy="2385267"/>
-            <wp:effectExtent l="0" t="0" r="8255" b="2540"/>
-            <wp:docPr id="279" name="Picture 3"/>
-            <wp:cNvGraphicFramePr>
-              <a:graphicFrameLocks xmlns:a="http://schemas.openxmlformats.org/drawingml/2006/main" noChangeAspect="1"/>
-            </wp:cNvGraphicFramePr>
-            <a:graphic xmlns:a="http://schemas.openxmlformats.org/drawingml/2006/main">
-              <a:graphicData uri="http://schemas.openxmlformats.org/drawingml/2006/picture">
-                <pic:pic xmlns:pic="http://schemas.openxmlformats.org/drawingml/2006/picture">
-                  <pic:nvPicPr>
-                    <pic:cNvPr id="0" name="Picture 3"/>
+                    <pic:cNvPr id="0" name="Picture 1"/>
                     <pic:cNvPicPr>
                       <a:picLocks noChangeAspect="1" noChangeArrowheads="1"/>
                     </pic:cNvPicPr>
@@ -13734,7 +13748,7 @@
                   <pic:spPr bwMode="auto">
                     <a:xfrm>
                       <a:off x="0" y="0"/>
-                      <a:ext cx="5274945" cy="2385267"/>
+                      <a:ext cx="5356789" cy="2735970"/>
                     </a:xfrm>
                     <a:prstGeom prst="rect">
                       <a:avLst/>
@@ -13753,10 +13767,275 @@
     </w:p>
     <w:p>
       <w:r>
+        <w:t>Figure 13: Register activity diagram</w:t>
+      </w:r>
+      <w:r>
+        <w:t>.</w:t>
+      </w:r>
+    </w:p>
+    <w:p>
+      <w:r>
+        <w:t xml:space="preserve">The user enters </w:t>
+      </w:r>
+      <w:hyperlink r:id="rId28" w:history="1">
+        <w:r>
+          <w:rPr>
+            <w:rStyle w:val="Hyperlink"/>
+          </w:rPr>
+          <w:t>http://vmn.vnvalley.com/</w:t>
+        </w:r>
+      </w:hyperlink>
+      <w:r>
+        <w:t xml:space="preserve"> into browser. </w:t>
+      </w:r>
+    </w:p>
+    <w:p>
+      <w:pPr>
+        <w:ind w:left="630" w:firstLine="0"/>
+      </w:pPr>
+      <w:r>
+        <w:t>Use</w:t>
+      </w:r>
+      <w:r>
+        <w:t>r</w:t>
+      </w:r>
+      <w:r>
+        <w:t xml:space="preserve"> has 2 choices: Click on “</w:t>
+      </w:r>
+      <w:proofErr w:type="spellStart"/>
+      <w:r>
+        <w:t>Đăng</w:t>
+      </w:r>
+      <w:proofErr w:type="spellEnd"/>
+      <w:r>
+        <w:t xml:space="preserve"> </w:t>
+      </w:r>
+      <w:proofErr w:type="spellStart"/>
+      <w:r>
+        <w:t>ký</w:t>
+      </w:r>
+      <w:proofErr w:type="spellEnd"/>
+      <w:r>
+        <w:t>” button to register as common member or click on “</w:t>
+      </w:r>
+      <w:proofErr w:type="spellStart"/>
+      <w:r>
+        <w:t>Đăng</w:t>
+      </w:r>
+      <w:proofErr w:type="spellEnd"/>
+      <w:r>
+        <w:t xml:space="preserve"> </w:t>
+      </w:r>
+      <w:proofErr w:type="spellStart"/>
+      <w:r>
+        <w:t>ký</w:t>
+      </w:r>
+      <w:proofErr w:type="spellEnd"/>
+      <w:r>
+        <w:t xml:space="preserve"> </w:t>
+      </w:r>
+      <w:proofErr w:type="spellStart"/>
+      <w:r>
+        <w:t>nhà</w:t>
+      </w:r>
+      <w:proofErr w:type="spellEnd"/>
+      <w:r>
+        <w:t xml:space="preserve"> </w:t>
+      </w:r>
+      <w:proofErr w:type="spellStart"/>
+      <w:r>
+        <w:t>thuốc</w:t>
+      </w:r>
+      <w:proofErr w:type="spellEnd"/>
+      <w:r>
+        <w:t>” to register as HMS</w:t>
+      </w:r>
+      <w:r>
+        <w:t>.</w:t>
+      </w:r>
+    </w:p>
+    <w:p>
+      <w:pPr>
+        <w:ind w:left="630" w:firstLine="0"/>
+      </w:pPr>
+      <w:proofErr w:type="gramStart"/>
+      <w:r>
+        <w:t>User inputs data and click “</w:t>
+      </w:r>
+      <w:proofErr w:type="spellStart"/>
+      <w:r>
+        <w:t>Đăng</w:t>
+      </w:r>
+      <w:proofErr w:type="spellEnd"/>
+      <w:r>
+        <w:t xml:space="preserve"> </w:t>
+      </w:r>
+      <w:proofErr w:type="spellStart"/>
+      <w:r>
+        <w:t>ký</w:t>
+      </w:r>
+      <w:proofErr w:type="spellEnd"/>
+      <w:r>
+        <w:t>” button.</w:t>
+      </w:r>
+      <w:proofErr w:type="gramEnd"/>
+    </w:p>
+    <w:p>
+      <w:pPr>
+        <w:ind w:left="630" w:firstLine="0"/>
+      </w:pPr>
+      <w:r>
+        <w:t>VMN system will validate data. If fail, show error message and redirect to register page.</w:t>
+      </w:r>
+    </w:p>
+    <w:p>
+      <w:pPr>
+        <w:ind w:left="630" w:firstLine="0"/>
+      </w:pPr>
+      <w:r>
+        <w:t xml:space="preserve">If pass, redirect to </w:t>
+      </w:r>
+      <w:r>
+        <w:t>l</w:t>
+      </w:r>
+      <w:r>
+        <w:t>ogin page.</w:t>
+      </w:r>
+    </w:p>
+    <w:p>
+      <w:bookmarkStart w:id="123" w:name="_GoBack"/>
+      <w:r>
+        <w:rPr>
+          <w:noProof/>
+        </w:rPr>
+        <w:lastRenderedPageBreak/>
+        <w:drawing>
+          <wp:inline distT="0" distB="0" distL="0" distR="0" wp14:anchorId="6A3C8CD3" wp14:editId="35E1C59D">
+            <wp:extent cx="5378450" cy="2231578"/>
+            <wp:effectExtent l="0" t="0" r="6350" b="3810"/>
+            <wp:docPr id="3" name="Picture 2"/>
+            <wp:cNvGraphicFramePr>
+              <a:graphicFrameLocks xmlns:a="http://schemas.openxmlformats.org/drawingml/2006/main" noChangeAspect="1"/>
+            </wp:cNvGraphicFramePr>
+            <a:graphic xmlns:a="http://schemas.openxmlformats.org/drawingml/2006/main">
+              <a:graphicData uri="http://schemas.openxmlformats.org/drawingml/2006/picture">
+                <pic:pic xmlns:pic="http://schemas.openxmlformats.org/drawingml/2006/picture">
+                  <pic:nvPicPr>
+                    <pic:cNvPr id="0" name="Picture 2"/>
+                    <pic:cNvPicPr>
+                      <a:picLocks noChangeAspect="1" noChangeArrowheads="1"/>
+                    </pic:cNvPicPr>
+                  </pic:nvPicPr>
+                  <pic:blipFill>
+                    <a:blip r:embed="rId29">
+                      <a:extLst>
+                        <a:ext uri="{28A0092B-C50C-407E-A947-70E740481C1C}">
+                          <a14:useLocalDpi xmlns:a14="http://schemas.microsoft.com/office/drawing/2010/main" val="0"/>
+                        </a:ext>
+                      </a:extLst>
+                    </a:blip>
+                    <a:srcRect/>
+                    <a:stretch>
+                      <a:fillRect/>
+                    </a:stretch>
+                  </pic:blipFill>
+                  <pic:spPr bwMode="auto">
+                    <a:xfrm>
+                      <a:off x="0" y="0"/>
+                      <a:ext cx="5379696" cy="2232095"/>
+                    </a:xfrm>
+                    <a:prstGeom prst="rect">
+                      <a:avLst/>
+                    </a:prstGeom>
+                    <a:noFill/>
+                    <a:ln>
+                      <a:noFill/>
+                    </a:ln>
+                  </pic:spPr>
+                </pic:pic>
+              </a:graphicData>
+            </a:graphic>
+          </wp:inline>
+        </w:drawing>
+      </w:r>
+      <w:bookmarkEnd w:id="123"/>
+    </w:p>
+    <w:p>
+      <w:r>
         <w:t>Figure 14: Add new medicinal plant activity diagram</w:t>
       </w:r>
       <w:r>
         <w:t>.</w:t>
+      </w:r>
+    </w:p>
+    <w:p>
+      <w:r>
+        <w:t xml:space="preserve">The user enters </w:t>
+      </w:r>
+      <w:hyperlink r:id="rId30" w:history="1">
+        <w:r>
+          <w:rPr>
+            <w:rStyle w:val="Hyperlink"/>
+          </w:rPr>
+          <w:t>http://vmn.vnvalley.com/</w:t>
+        </w:r>
+      </w:hyperlink>
+      <w:r>
+        <w:t xml:space="preserve"> into browser. </w:t>
+      </w:r>
+    </w:p>
+    <w:p>
+      <w:r>
+        <w:t>Click on “</w:t>
+      </w:r>
+      <w:proofErr w:type="spellStart"/>
+      <w:r>
+        <w:t>Đăng</w:t>
+      </w:r>
+      <w:proofErr w:type="spellEnd"/>
+      <w:r>
+        <w:t xml:space="preserve"> </w:t>
+      </w:r>
+      <w:proofErr w:type="spellStart"/>
+      <w:r>
+        <w:t>nhập</w:t>
+      </w:r>
+      <w:proofErr w:type="spellEnd"/>
+      <w:r>
+        <w:t>” and login successful.</w:t>
+      </w:r>
+    </w:p>
+    <w:p>
+      <w:r>
+        <w:t xml:space="preserve">Click on medicinal plant </w:t>
+      </w:r>
+      <w:proofErr w:type="spellStart"/>
+      <w:r>
+        <w:t>buton</w:t>
+      </w:r>
+      <w:proofErr w:type="spellEnd"/>
+      <w:r>
+        <w:t xml:space="preserve"> in header to go to medicinal plant page.</w:t>
+      </w:r>
+    </w:p>
+    <w:p>
+      <w:r>
+        <w:t>In medicinal plant page, click on add new medicinal plant button.</w:t>
+      </w:r>
+    </w:p>
+    <w:p>
+      <w:r>
+        <w:t>In add new medicinal plant page, user inputs data and click submit button.</w:t>
+      </w:r>
+    </w:p>
+    <w:p>
+      <w:r>
+        <w:t>VMN system will validate data. If fail, redirect to add new medicinal plant page.</w:t>
+      </w:r>
+    </w:p>
+    <w:p>
+      <w:r>
+        <w:t>If pass redirect to medicinal plant page.</w:t>
       </w:r>
     </w:p>
     <w:p>
@@ -13783,7 +14062,6 @@
         <w:rPr>
           <w:noProof/>
         </w:rPr>
-        <w:lastRenderedPageBreak/>
         <w:drawing>
           <wp:inline distT="0" distB="0" distL="0" distR="0" wp14:anchorId="7CE2B70C" wp14:editId="1E42DCA0">
             <wp:extent cx="5274945" cy="2857262"/>
@@ -13802,7 +14080,7 @@
                     </pic:cNvPicPr>
                   </pic:nvPicPr>
                   <pic:blipFill>
-                    <a:blip r:embed="rId28">
+                    <a:blip r:embed="rId31">
                       <a:extLst>
                         <a:ext uri="{28A0092B-C50C-407E-A947-70E740481C1C}">
                           <a14:useLocalDpi xmlns:a14="http://schemas.microsoft.com/office/drawing/2010/main" val="0"/>
@@ -13836,6 +14114,7 @@
     </w:p>
     <w:p>
       <w:r>
+        <w:lastRenderedPageBreak/>
         <w:tab/>
       </w:r>
       <w:r>
@@ -14334,7 +14613,7 @@
       </w:r>
     </w:p>
     <w:sectPr>
-      <w:headerReference w:type="default" r:id="rId29"/>
+      <w:headerReference w:type="default" r:id="rId32"/>
       <w:pgSz w:w="11907" w:h="16839" w:code="9"/>
       <w:pgMar w:top="1728" w:right="1377" w:bottom="1728" w:left="702" w:header="720" w:footer="720" w:gutter="648"/>
       <w:cols w:space="720"/>
@@ -14791,7 +15070,7 @@
         <w:rStyle w:val="PageNumber"/>
         <w:noProof/>
       </w:rPr>
-      <w:t>23</w:t>
+      <w:t>28</w:t>
     </w:r>
     <w:r>
       <w:rPr>
@@ -14828,7 +15107,7 @@
         <w:rStyle w:val="PageNumber"/>
         <w:noProof/>
       </w:rPr>
-      <w:t>28</w:t>
+      <w:t>29</w:t>
     </w:r>
     <w:r>
       <w:rPr>
@@ -24574,7 +24853,7 @@
 </file>
 
 <file path=customXml/itemProps1.xml><?xml version="1.0" encoding="utf-8"?>
-<ds:datastoreItem xmlns:ds="http://schemas.openxmlformats.org/officeDocument/2006/customXml" ds:itemID="{9BC65051-AD87-2D4E-AF2A-5FDBE37FFAF6}">
+<ds:datastoreItem xmlns:ds="http://schemas.openxmlformats.org/officeDocument/2006/customXml" ds:itemID="{2C1BD1F2-BF15-024F-A29A-D9D3C430B701}">
   <ds:schemaRefs>
     <ds:schemaRef ds:uri="http://schemas.openxmlformats.org/officeDocument/2006/bibliography"/>
   </ds:schemaRefs>

</xml_diff>